<commit_message>
Chapter 8 tutorial - not completed, but almost, chapter  7 -almost completed, even with distribution
</commit_message>
<xml_diff>
--- a/Documentation/VBugs/Chapter 7/Chapter 7.docx
+++ b/Documentation/VBugs/Chapter 7/Chapter 7.docx
@@ -8,6 +8,43 @@
           <w:b/>
         </w:rPr>
       </w:pPr>
+      <w:r>
+        <w:rPr>
+          <w:b/>
+          <w:noProof/>
+        </w:rPr>
+        <w:pict>
+          <v:shapetype id="_x0000_t136" coordsize="21600,21600" o:spt="136" adj="10800" path="m@7,l@8,m@5,21600l@6,21600e">
+            <v:formulas>
+              <v:f eqn="sum #0 0 10800"/>
+              <v:f eqn="prod #0 2 1"/>
+              <v:f eqn="sum 21600 0 @1"/>
+              <v:f eqn="sum 0 0 @2"/>
+              <v:f eqn="sum 21600 0 @3"/>
+              <v:f eqn="if @0 @3 0"/>
+              <v:f eqn="if @0 21600 @1"/>
+              <v:f eqn="if @0 0 @2"/>
+              <v:f eqn="if @0 @4 21600"/>
+              <v:f eqn="mid @5 @6"/>
+              <v:f eqn="mid @8 @5"/>
+              <v:f eqn="mid @7 @8"/>
+              <v:f eqn="mid @6 @7"/>
+              <v:f eqn="sum @6 0 @5"/>
+            </v:formulas>
+            <v:path textpathok="t" o:connecttype="custom" o:connectlocs="@9,0;@10,10800;@11,21600;@12,10800" o:connectangles="270,180,90,0"/>
+            <v:textpath on="t" fitshape="t"/>
+            <v:handles>
+              <v:h position="#0,bottomRight" xrange="6629,14971"/>
+            </v:handles>
+            <o:lock v:ext="edit" text="t" shapetype="t"/>
+          </v:shapetype>
+          <v:shape id="_x0000_s1026" type="#_x0000_t136" style="position:absolute;margin-left:96.35pt;margin-top:53.65pt;width:245.1pt;height:40.25pt;z-index:251663360">
+            <v:shadow on="t" opacity="52429f"/>
+            <v:textpath style="font-family:&quot;Arial Black&quot;;font-style:italic;v-text-kern:t" trim="t" fitpath="t" string="Chapter 7"/>
+            <w10:wrap type="topAndBottom"/>
+          </v:shape>
+        </w:pict>
+      </w:r>
     </w:p>
     <w:p>
       <w:pPr>
@@ -19,8 +56,55 @@
       <w:r>
         <w:rPr>
           <w:b/>
+          <w:noProof/>
+        </w:rPr>
+        <w:pict>
+          <v:shape id="_x0000_s1027" type="#_x0000_t136" style="position:absolute;margin-left:-20.55pt;margin-top:250.2pt;width:481.5pt;height:81.6pt;z-index:-251652096" wrapcoords="1480 0 135 0 -67 396 -34 6341 673 9512 707 12683 841 16844 2288 19024 2994 19024 2961 21006 3028 21996 3264 21996 3398 21996 3499 21996 3768 19618 11776 19024 20355 17439 20321 15853 20523 12484 20422 10701 20288 9512 20422 9512 21533 6738 21533 6341 21667 3171 21701 0 1918 0 1480 0">
+            <v:shadow on="t" opacity="52429f"/>
+            <v:textpath style="font-family:&quot;Arial Black&quot;;font-style:italic;v-text-kern:t" trim="t" fitpath="t" string="&quot;Objects and classes&quot;"/>
+            <w10:wrap type="tight"/>
+          </v:shape>
+        </w:pict>
+      </w:r>
+      <w:r>
+        <w:rPr>
+          <w:b/>
         </w:rPr>
         <w:br w:type="page"/>
+      </w:r>
+    </w:p>
+    <w:p>
+      <w:pPr>
+        <w:spacing w:after="0" w:line="240" w:lineRule="auto"/>
+        <w:rPr>
+          <w:b/>
+        </w:rPr>
+      </w:pPr>
+    </w:p>
+    <w:p>
+      <w:pPr>
+        <w:pStyle w:val="Heading1"/>
+      </w:pPr>
+      <w:r>
+        <w:t>Summary:</w:t>
+      </w:r>
+    </w:p>
+    <w:p/>
+    <w:p>
+      <w:r>
+        <w:t xml:space="preserve">To continue with this chapter you will need to use the solution from the previous one. </w:t>
+      </w:r>
+      <w:r>
+        <w:t xml:space="preserve">There are no additional materials required. </w:t>
+      </w:r>
+      <w:r>
+        <w:t xml:space="preserve">You </w:t>
+      </w:r>
+      <w:r>
+        <w:t>will</w:t>
+      </w:r>
+      <w:r>
+        <w:t xml:space="preserve"> learn about objects in VB, how to create objects and object templates. </w:t>
       </w:r>
     </w:p>
     <w:p>
@@ -5030,11 +5114,17 @@
     <w:p/>
     <w:p/>
     <w:p>
-      <w:r>
+      <w:pPr>
         <w:rPr>
           <w:b/>
         </w:rPr>
-        <w:lastRenderedPageBreak/>
+      </w:pPr>
+    </w:p>
+    <w:p>
+      <w:r>
+        <w:rPr>
+          <w:b/>
+        </w:rPr>
         <w:t>Part 3</w:t>
       </w:r>
     </w:p>
@@ -5971,7 +6061,7 @@
             <w:rPr>
               <w:noProof/>
             </w:rPr>
-            <w:t>11</w:t>
+            <w:t>14</w:t>
           </w:r>
         </w:fldSimple>
       </w:sdtContent>

</xml_diff>

<commit_message>
Distribuion :Chapter 8 program solutio, chapter 8 worksheet and workseet with solutions, chapter 8 additional resources. Chpter 7 distribution.
</commit_message>
<xml_diff>
--- a/Documentation/VBugs/Chapter 7/Chapter 7.docx
+++ b/Documentation/VBugs/Chapter 7/Chapter 7.docx
@@ -5119,12 +5119,120 @@
           <w:b/>
         </w:rPr>
       </w:pPr>
+      <w:r>
+        <w:rPr>
+          <w:b/>
+          <w:noProof/>
+        </w:rPr>
+        <w:lastRenderedPageBreak/>
+        <w:drawing>
+          <wp:anchor distT="0" distB="0" distL="114300" distR="114300" simplePos="0" relativeHeight="251665408" behindDoc="0" locked="0" layoutInCell="1" allowOverlap="1">
+            <wp:simplePos x="0" y="0"/>
+            <wp:positionH relativeFrom="column">
+              <wp:posOffset>-203835</wp:posOffset>
+            </wp:positionH>
+            <wp:positionV relativeFrom="paragraph">
+              <wp:posOffset>3810</wp:posOffset>
+            </wp:positionV>
+            <wp:extent cx="6090285" cy="8610600"/>
+            <wp:effectExtent l="19050" t="0" r="5715" b="0"/>
+            <wp:wrapTopAndBottom/>
+            <wp:docPr id="9" name="Picture 8" descr="Page_6.png"/>
+            <wp:cNvGraphicFramePr>
+              <a:graphicFrameLocks xmlns:a="http://schemas.openxmlformats.org/drawingml/2006/main" noChangeAspect="1"/>
+            </wp:cNvGraphicFramePr>
+            <a:graphic xmlns:a="http://schemas.openxmlformats.org/drawingml/2006/main">
+              <a:graphicData uri="http://schemas.openxmlformats.org/drawingml/2006/picture">
+                <pic:pic xmlns:pic="http://schemas.openxmlformats.org/drawingml/2006/picture">
+                  <pic:nvPicPr>
+                    <pic:cNvPr id="0" name="Page_6.png"/>
+                    <pic:cNvPicPr/>
+                  </pic:nvPicPr>
+                  <pic:blipFill>
+                    <a:blip r:embed="rId17" cstate="print"/>
+                    <a:stretch>
+                      <a:fillRect/>
+                    </a:stretch>
+                  </pic:blipFill>
+                  <pic:spPr>
+                    <a:xfrm>
+                      <a:off x="0" y="0"/>
+                      <a:ext cx="6090285" cy="8610600"/>
+                    </a:xfrm>
+                    <a:prstGeom prst="rect">
+                      <a:avLst/>
+                    </a:prstGeom>
+                  </pic:spPr>
+                </pic:pic>
+              </a:graphicData>
+            </a:graphic>
+          </wp:anchor>
+        </w:drawing>
+      </w:r>
     </w:p>
     <w:p>
-      <w:r>
+      <w:pPr>
         <w:rPr>
           <w:b/>
         </w:rPr>
+      </w:pPr>
+      <w:r>
+        <w:rPr>
+          <w:b/>
+          <w:noProof/>
+        </w:rPr>
+        <w:lastRenderedPageBreak/>
+        <w:drawing>
+          <wp:anchor distT="0" distB="0" distL="114300" distR="114300" simplePos="0" relativeHeight="251666432" behindDoc="0" locked="0" layoutInCell="1" allowOverlap="1">
+            <wp:simplePos x="0" y="0"/>
+            <wp:positionH relativeFrom="column">
+              <wp:posOffset>-203835</wp:posOffset>
+            </wp:positionH>
+            <wp:positionV relativeFrom="paragraph">
+              <wp:posOffset>3810</wp:posOffset>
+            </wp:positionV>
+            <wp:extent cx="6090285" cy="8610600"/>
+            <wp:effectExtent l="19050" t="0" r="5715" b="0"/>
+            <wp:wrapTopAndBottom/>
+            <wp:docPr id="15" name="Picture 14" descr="Page_7.png"/>
+            <wp:cNvGraphicFramePr>
+              <a:graphicFrameLocks xmlns:a="http://schemas.openxmlformats.org/drawingml/2006/main" noChangeAspect="1"/>
+            </wp:cNvGraphicFramePr>
+            <a:graphic xmlns:a="http://schemas.openxmlformats.org/drawingml/2006/main">
+              <a:graphicData uri="http://schemas.openxmlformats.org/drawingml/2006/picture">
+                <pic:pic xmlns:pic="http://schemas.openxmlformats.org/drawingml/2006/picture">
+                  <pic:nvPicPr>
+                    <pic:cNvPr id="0" name="Page_7.png"/>
+                    <pic:cNvPicPr/>
+                  </pic:nvPicPr>
+                  <pic:blipFill>
+                    <a:blip r:embed="rId18" cstate="print"/>
+                    <a:stretch>
+                      <a:fillRect/>
+                    </a:stretch>
+                  </pic:blipFill>
+                  <pic:spPr>
+                    <a:xfrm>
+                      <a:off x="0" y="0"/>
+                      <a:ext cx="6090285" cy="8610600"/>
+                    </a:xfrm>
+                    <a:prstGeom prst="rect">
+                      <a:avLst/>
+                    </a:prstGeom>
+                  </pic:spPr>
+                </pic:pic>
+              </a:graphicData>
+            </a:graphic>
+          </wp:anchor>
+        </w:drawing>
+      </w:r>
+    </w:p>
+    <w:p>
+      <w:r>
+        <w:rPr>
+          <w:b/>
+        </w:rPr>
+        <w:lastRenderedPageBreak/>
         <w:t>Part 3</w:t>
       </w:r>
     </w:p>
@@ -5963,9 +6071,9 @@
       </w:r>
     </w:p>
     <w:sectPr>
-      <w:headerReference w:type="default" r:id="rId17"/>
-      <w:footerReference w:type="even" r:id="rId18"/>
-      <w:footerReference w:type="default" r:id="rId19"/>
+      <w:headerReference w:type="default" r:id="rId19"/>
+      <w:footerReference w:type="even" r:id="rId20"/>
+      <w:footerReference w:type="default" r:id="rId21"/>
       <w:pgSz w:w="12240" w:h="15840"/>
       <w:pgMar w:top="1134" w:right="850" w:bottom="1134" w:left="1701" w:header="720" w:footer="432" w:gutter="0"/>
       <w:cols w:space="720"/>
@@ -6061,7 +6169,7 @@
             <w:rPr>
               <w:noProof/>
             </w:rPr>
-            <w:t>14</w:t>
+            <w:t>15</w:t>
           </w:r>
         </w:fldSimple>
       </w:sdtContent>

</xml_diff>